<commit_message>
Kompletirani svi triggeri i izmenjen c fajl
</commit_message>
<xml_diff>
--- a/Opis baze.docx
+++ b/Opis baze.docx
@@ -355,7 +355,15 @@
       </w:pPr>
       <w:r>
         <w:rPr/>
-        <w:t>Trigger koji se poziva kada se unese novi ucesnik I postavlja ga u grupu u kojoj ima mesta ili pravi novu grupu.</w:t>
+        <w:t xml:space="preserve">Trigger koji se poziva kada se unese novi ucesnik I postavlja ga u grupu u kojoj ima mesta ili </w:t>
+      </w:r>
+      <w:r>
+        <w:rPr/>
+        <w:t>ako nema trazi grupu u kojoj ima dovoljno mesta I smesta ga tu</w:t>
+      </w:r>
+      <w:r>
+        <w:rPr/>
+        <w:t>.</w:t>
       </w:r>
     </w:p>
     <w:p>
@@ -383,7 +391,7 @@
       </w:pPr>
       <w:r>
         <w:rPr/>
-        <w:t>Trigger koji novom dezurnom nastavniku dodeljuje ucionicu u kojoj dezura.</w:t>
+        <w:t>Trigger koji zabranjuje upis u grupu koja ne postoji</w:t>
       </w:r>
     </w:p>
     <w:p>
@@ -397,7 +405,7 @@
       </w:pPr>
       <w:r>
         <w:rPr/>
-        <w:t>Upit koji pravi pogled nad bazom koji predstavlja rang listu ucenika sortiranu po broju bodova koje su imali na prijemnom.</w:t>
+        <w:t>Unos nove grupe</w:t>
       </w:r>
     </w:p>
     <w:p>
@@ -442,6 +450,7 @@
       </w:pPr>
       <w:rPr>
         <w:rFonts w:ascii="Symbol" w:hAnsi="Symbol" w:cs="Symbol" w:hint="default"/>
+        <w:rFonts w:cs="Symbol"/>
       </w:rPr>
     </w:lvl>
     <w:lvl w:ilvl="1">
@@ -467,6 +476,7 @@
       </w:pPr>
       <w:rPr>
         <w:rFonts w:ascii="Wingdings" w:hAnsi="Wingdings" w:cs="Wingdings" w:hint="default"/>
+        <w:rFonts w:cs="Wingdings"/>
       </w:rPr>
     </w:lvl>
     <w:lvl w:ilvl="3">
@@ -479,6 +489,7 @@
       </w:pPr>
       <w:rPr>
         <w:rFonts w:ascii="Symbol" w:hAnsi="Symbol" w:cs="Symbol" w:hint="default"/>
+        <w:rFonts w:cs="Symbol"/>
       </w:rPr>
     </w:lvl>
     <w:lvl w:ilvl="4">
@@ -504,6 +515,7 @@
       </w:pPr>
       <w:rPr>
         <w:rFonts w:ascii="Wingdings" w:hAnsi="Wingdings" w:cs="Wingdings" w:hint="default"/>
+        <w:rFonts w:cs="Wingdings"/>
       </w:rPr>
     </w:lvl>
     <w:lvl w:ilvl="6">
@@ -516,6 +528,7 @@
       </w:pPr>
       <w:rPr>
         <w:rFonts w:ascii="Symbol" w:hAnsi="Symbol" w:cs="Symbol" w:hint="default"/>
+        <w:rFonts w:cs="Symbol"/>
       </w:rPr>
     </w:lvl>
     <w:lvl w:ilvl="7">
@@ -541,6 +554,7 @@
       </w:pPr>
       <w:rPr>
         <w:rFonts w:ascii="Wingdings" w:hAnsi="Wingdings" w:cs="Wingdings" w:hint="default"/>
+        <w:rFonts w:cs="Wingdings"/>
       </w:rPr>
     </w:lvl>
   </w:abstractNum>
@@ -555,6 +569,7 @@
       </w:pPr>
       <w:rPr>
         <w:rFonts w:ascii="Symbol" w:hAnsi="Symbol" w:cs="Symbol" w:hint="default"/>
+        <w:rFonts w:cs="Symbol"/>
       </w:rPr>
     </w:lvl>
     <w:lvl w:ilvl="1">
@@ -580,6 +595,7 @@
       </w:pPr>
       <w:rPr>
         <w:rFonts w:ascii="Wingdings" w:hAnsi="Wingdings" w:cs="Wingdings" w:hint="default"/>
+        <w:rFonts w:cs="Wingdings"/>
       </w:rPr>
     </w:lvl>
     <w:lvl w:ilvl="3">
@@ -592,6 +608,7 @@
       </w:pPr>
       <w:rPr>
         <w:rFonts w:ascii="Symbol" w:hAnsi="Symbol" w:cs="Symbol" w:hint="default"/>
+        <w:rFonts w:cs="Symbol"/>
       </w:rPr>
     </w:lvl>
     <w:lvl w:ilvl="4">
@@ -617,6 +634,7 @@
       </w:pPr>
       <w:rPr>
         <w:rFonts w:ascii="Wingdings" w:hAnsi="Wingdings" w:cs="Wingdings" w:hint="default"/>
+        <w:rFonts w:cs="Wingdings"/>
       </w:rPr>
     </w:lvl>
     <w:lvl w:ilvl="6">
@@ -629,6 +647,7 @@
       </w:pPr>
       <w:rPr>
         <w:rFonts w:ascii="Symbol" w:hAnsi="Symbol" w:cs="Symbol" w:hint="default"/>
+        <w:rFonts w:cs="Symbol"/>
       </w:rPr>
     </w:lvl>
     <w:lvl w:ilvl="7">
@@ -654,6 +673,7 @@
       </w:pPr>
       <w:rPr>
         <w:rFonts w:ascii="Wingdings" w:hAnsi="Wingdings" w:cs="Wingdings" w:hint="default"/>
+        <w:rFonts w:cs="Wingdings"/>
       </w:rPr>
     </w:lvl>
   </w:abstractNum>
@@ -668,6 +688,7 @@
       </w:pPr>
       <w:rPr>
         <w:rFonts w:ascii="Symbol" w:hAnsi="Symbol" w:cs="Symbol" w:hint="default"/>
+        <w:rFonts w:cs="Symbol"/>
       </w:rPr>
     </w:lvl>
     <w:lvl w:ilvl="1">
@@ -693,6 +714,7 @@
       </w:pPr>
       <w:rPr>
         <w:rFonts w:ascii="Wingdings" w:hAnsi="Wingdings" w:cs="Wingdings" w:hint="default"/>
+        <w:rFonts w:cs="Wingdings"/>
       </w:rPr>
     </w:lvl>
     <w:lvl w:ilvl="3">
@@ -705,6 +727,7 @@
       </w:pPr>
       <w:rPr>
         <w:rFonts w:ascii="Symbol" w:hAnsi="Symbol" w:cs="Symbol" w:hint="default"/>
+        <w:rFonts w:cs="Symbol"/>
       </w:rPr>
     </w:lvl>
     <w:lvl w:ilvl="4">
@@ -730,6 +753,7 @@
       </w:pPr>
       <w:rPr>
         <w:rFonts w:ascii="Wingdings" w:hAnsi="Wingdings" w:cs="Wingdings" w:hint="default"/>
+        <w:rFonts w:cs="Wingdings"/>
       </w:rPr>
     </w:lvl>
     <w:lvl w:ilvl="6">
@@ -742,6 +766,7 @@
       </w:pPr>
       <w:rPr>
         <w:rFonts w:ascii="Symbol" w:hAnsi="Symbol" w:cs="Symbol" w:hint="default"/>
+        <w:rFonts w:cs="Symbol"/>
       </w:rPr>
     </w:lvl>
     <w:lvl w:ilvl="7">
@@ -767,6 +792,7 @@
       </w:pPr>
       <w:rPr>
         <w:rFonts w:ascii="Wingdings" w:hAnsi="Wingdings" w:cs="Wingdings" w:hint="default"/>
+        <w:rFonts w:cs="Wingdings"/>
       </w:rPr>
     </w:lvl>
   </w:abstractNum>
@@ -781,6 +807,7 @@
       </w:pPr>
       <w:rPr>
         <w:rFonts w:ascii="Symbol" w:hAnsi="Symbol" w:cs="Symbol" w:hint="default"/>
+        <w:rFonts w:cs="Symbol"/>
       </w:rPr>
     </w:lvl>
     <w:lvl w:ilvl="1">
@@ -806,6 +833,7 @@
       </w:pPr>
       <w:rPr>
         <w:rFonts w:ascii="Wingdings" w:hAnsi="Wingdings" w:cs="Wingdings" w:hint="default"/>
+        <w:rFonts w:cs="Wingdings"/>
       </w:rPr>
     </w:lvl>
     <w:lvl w:ilvl="3">
@@ -818,6 +846,7 @@
       </w:pPr>
       <w:rPr>
         <w:rFonts w:ascii="Symbol" w:hAnsi="Symbol" w:cs="Symbol" w:hint="default"/>
+        <w:rFonts w:cs="Symbol"/>
       </w:rPr>
     </w:lvl>
     <w:lvl w:ilvl="4">
@@ -843,6 +872,7 @@
       </w:pPr>
       <w:rPr>
         <w:rFonts w:ascii="Wingdings" w:hAnsi="Wingdings" w:cs="Wingdings" w:hint="default"/>
+        <w:rFonts w:cs="Wingdings"/>
       </w:rPr>
     </w:lvl>
     <w:lvl w:ilvl="6">
@@ -855,6 +885,7 @@
       </w:pPr>
       <w:rPr>
         <w:rFonts w:ascii="Symbol" w:hAnsi="Symbol" w:cs="Symbol" w:hint="default"/>
+        <w:rFonts w:cs="Symbol"/>
       </w:rPr>
     </w:lvl>
     <w:lvl w:ilvl="7">
@@ -880,6 +911,7 @@
       </w:pPr>
       <w:rPr>
         <w:rFonts w:ascii="Wingdings" w:hAnsi="Wingdings" w:cs="Wingdings" w:hint="default"/>
+        <w:rFonts w:cs="Wingdings"/>
       </w:rPr>
     </w:lvl>
   </w:abstractNum>
@@ -894,6 +926,7 @@
       </w:pPr>
       <w:rPr>
         <w:rFonts w:ascii="Symbol" w:hAnsi="Symbol" w:cs="Symbol" w:hint="default"/>
+        <w:rFonts w:cs="Symbol"/>
       </w:rPr>
     </w:lvl>
     <w:lvl w:ilvl="1">
@@ -919,6 +952,7 @@
       </w:pPr>
       <w:rPr>
         <w:rFonts w:ascii="Wingdings" w:hAnsi="Wingdings" w:cs="Wingdings" w:hint="default"/>
+        <w:rFonts w:cs="Wingdings"/>
       </w:rPr>
     </w:lvl>
     <w:lvl w:ilvl="3">
@@ -931,6 +965,7 @@
       </w:pPr>
       <w:rPr>
         <w:rFonts w:ascii="Symbol" w:hAnsi="Symbol" w:cs="Symbol" w:hint="default"/>
+        <w:rFonts w:cs="Symbol"/>
       </w:rPr>
     </w:lvl>
     <w:lvl w:ilvl="4">
@@ -956,6 +991,7 @@
       </w:pPr>
       <w:rPr>
         <w:rFonts w:ascii="Wingdings" w:hAnsi="Wingdings" w:cs="Wingdings" w:hint="default"/>
+        <w:rFonts w:cs="Wingdings"/>
       </w:rPr>
     </w:lvl>
     <w:lvl w:ilvl="6">
@@ -968,6 +1004,7 @@
       </w:pPr>
       <w:rPr>
         <w:rFonts w:ascii="Symbol" w:hAnsi="Symbol" w:cs="Symbol" w:hint="default"/>
+        <w:rFonts w:cs="Symbol"/>
       </w:rPr>
     </w:lvl>
     <w:lvl w:ilvl="7">
@@ -993,6 +1030,7 @@
       </w:pPr>
       <w:rPr>
         <w:rFonts w:ascii="Wingdings" w:hAnsi="Wingdings" w:cs="Wingdings" w:hint="default"/>
+        <w:rFonts w:cs="Wingdings"/>
       </w:rPr>
     </w:lvl>
   </w:abstractNum>
@@ -1142,7 +1180,6 @@
     <w:rPrDefault>
       <w:rPr>
         <w:rFonts w:ascii="Calibri" w:hAnsi="Calibri" w:eastAsia="Calibri" w:cs="" w:asciiTheme="minorHAnsi" w:cstheme="minorBidi" w:eastAsiaTheme="minorHAnsi" w:hAnsiTheme="minorHAnsi"/>
-        <w:sz w:val="22"/>
         <w:szCs w:val="22"/>
         <w:lang w:val="en-US" w:eastAsia="en-US" w:bidi="ar-SA"/>
       </w:rPr>
@@ -1539,7 +1576,7 @@
     </w:pPr>
     <w:rPr>
       <w:rFonts w:ascii="Calibri" w:hAnsi="Calibri" w:eastAsia="Calibri" w:cs="" w:asciiTheme="minorHAnsi" w:cstheme="minorBidi" w:eastAsiaTheme="minorHAnsi" w:hAnsiTheme="minorHAnsi"/>
-      <w:color w:val="auto"/>
+      <w:color w:val="00000A"/>
       <w:sz w:val="22"/>
       <w:szCs w:val="22"/>
       <w:lang w:val="en-US" w:eastAsia="en-US" w:bidi="ar-SA"/>
@@ -1719,6 +1756,321 @@
     <w:qFormat/>
     <w:rPr>
       <w:rFonts w:cs="Courier New"/>
+    </w:rPr>
+  </w:style>
+  <w:style w:type="character" w:styleId="ListLabel25">
+    <w:name w:val="ListLabel 25"/>
+    <w:qFormat/>
+    <w:rPr>
+      <w:rFonts w:cs="Symbol"/>
+    </w:rPr>
+  </w:style>
+  <w:style w:type="character" w:styleId="ListLabel26">
+    <w:name w:val="ListLabel 26"/>
+    <w:qFormat/>
+    <w:rPr>
+      <w:rFonts w:cs="Courier New"/>
+    </w:rPr>
+  </w:style>
+  <w:style w:type="character" w:styleId="ListLabel27">
+    <w:name w:val="ListLabel 27"/>
+    <w:qFormat/>
+    <w:rPr>
+      <w:rFonts w:cs="Wingdings"/>
+    </w:rPr>
+  </w:style>
+  <w:style w:type="character" w:styleId="ListLabel28">
+    <w:name w:val="ListLabel 28"/>
+    <w:qFormat/>
+    <w:rPr>
+      <w:rFonts w:cs="Symbol"/>
+    </w:rPr>
+  </w:style>
+  <w:style w:type="character" w:styleId="ListLabel29">
+    <w:name w:val="ListLabel 29"/>
+    <w:qFormat/>
+    <w:rPr>
+      <w:rFonts w:cs="Courier New"/>
+    </w:rPr>
+  </w:style>
+  <w:style w:type="character" w:styleId="ListLabel30">
+    <w:name w:val="ListLabel 30"/>
+    <w:qFormat/>
+    <w:rPr>
+      <w:rFonts w:cs="Wingdings"/>
+    </w:rPr>
+  </w:style>
+  <w:style w:type="character" w:styleId="ListLabel31">
+    <w:name w:val="ListLabel 31"/>
+    <w:qFormat/>
+    <w:rPr>
+      <w:rFonts w:cs="Symbol"/>
+    </w:rPr>
+  </w:style>
+  <w:style w:type="character" w:styleId="ListLabel32">
+    <w:name w:val="ListLabel 32"/>
+    <w:qFormat/>
+    <w:rPr>
+      <w:rFonts w:cs="Courier New"/>
+    </w:rPr>
+  </w:style>
+  <w:style w:type="character" w:styleId="ListLabel33">
+    <w:name w:val="ListLabel 33"/>
+    <w:qFormat/>
+    <w:rPr>
+      <w:rFonts w:cs="Wingdings"/>
+    </w:rPr>
+  </w:style>
+  <w:style w:type="character" w:styleId="ListLabel34">
+    <w:name w:val="ListLabel 34"/>
+    <w:qFormat/>
+    <w:rPr>
+      <w:rFonts w:cs="Symbol"/>
+    </w:rPr>
+  </w:style>
+  <w:style w:type="character" w:styleId="ListLabel35">
+    <w:name w:val="ListLabel 35"/>
+    <w:qFormat/>
+    <w:rPr>
+      <w:rFonts w:cs="Courier New"/>
+    </w:rPr>
+  </w:style>
+  <w:style w:type="character" w:styleId="ListLabel36">
+    <w:name w:val="ListLabel 36"/>
+    <w:qFormat/>
+    <w:rPr>
+      <w:rFonts w:cs="Wingdings"/>
+    </w:rPr>
+  </w:style>
+  <w:style w:type="character" w:styleId="ListLabel37">
+    <w:name w:val="ListLabel 37"/>
+    <w:qFormat/>
+    <w:rPr>
+      <w:rFonts w:cs="Symbol"/>
+    </w:rPr>
+  </w:style>
+  <w:style w:type="character" w:styleId="ListLabel38">
+    <w:name w:val="ListLabel 38"/>
+    <w:qFormat/>
+    <w:rPr>
+      <w:rFonts w:cs="Courier New"/>
+    </w:rPr>
+  </w:style>
+  <w:style w:type="character" w:styleId="ListLabel39">
+    <w:name w:val="ListLabel 39"/>
+    <w:qFormat/>
+    <w:rPr>
+      <w:rFonts w:cs="Wingdings"/>
+    </w:rPr>
+  </w:style>
+  <w:style w:type="character" w:styleId="ListLabel40">
+    <w:name w:val="ListLabel 40"/>
+    <w:qFormat/>
+    <w:rPr>
+      <w:rFonts w:cs="Symbol"/>
+    </w:rPr>
+  </w:style>
+  <w:style w:type="character" w:styleId="ListLabel41">
+    <w:name w:val="ListLabel 41"/>
+    <w:qFormat/>
+    <w:rPr>
+      <w:rFonts w:cs="Courier New"/>
+    </w:rPr>
+  </w:style>
+  <w:style w:type="character" w:styleId="ListLabel42">
+    <w:name w:val="ListLabel 42"/>
+    <w:qFormat/>
+    <w:rPr>
+      <w:rFonts w:cs="Wingdings"/>
+    </w:rPr>
+  </w:style>
+  <w:style w:type="character" w:styleId="ListLabel43">
+    <w:name w:val="ListLabel 43"/>
+    <w:qFormat/>
+    <w:rPr>
+      <w:rFonts w:cs="Symbol"/>
+    </w:rPr>
+  </w:style>
+  <w:style w:type="character" w:styleId="ListLabel44">
+    <w:name w:val="ListLabel 44"/>
+    <w:qFormat/>
+    <w:rPr>
+      <w:rFonts w:cs="Courier New"/>
+    </w:rPr>
+  </w:style>
+  <w:style w:type="character" w:styleId="ListLabel45">
+    <w:name w:val="ListLabel 45"/>
+    <w:qFormat/>
+    <w:rPr>
+      <w:rFonts w:cs="Wingdings"/>
+    </w:rPr>
+  </w:style>
+  <w:style w:type="character" w:styleId="ListLabel46">
+    <w:name w:val="ListLabel 46"/>
+    <w:qFormat/>
+    <w:rPr>
+      <w:rFonts w:cs="Symbol"/>
+    </w:rPr>
+  </w:style>
+  <w:style w:type="character" w:styleId="ListLabel47">
+    <w:name w:val="ListLabel 47"/>
+    <w:qFormat/>
+    <w:rPr>
+      <w:rFonts w:cs="Courier New"/>
+    </w:rPr>
+  </w:style>
+  <w:style w:type="character" w:styleId="ListLabel48">
+    <w:name w:val="ListLabel 48"/>
+    <w:qFormat/>
+    <w:rPr>
+      <w:rFonts w:cs="Wingdings"/>
+    </w:rPr>
+  </w:style>
+  <w:style w:type="character" w:styleId="ListLabel49">
+    <w:name w:val="ListLabel 49"/>
+    <w:qFormat/>
+    <w:rPr>
+      <w:rFonts w:cs="Symbol"/>
+    </w:rPr>
+  </w:style>
+  <w:style w:type="character" w:styleId="ListLabel50">
+    <w:name w:val="ListLabel 50"/>
+    <w:qFormat/>
+    <w:rPr>
+      <w:rFonts w:cs="Courier New"/>
+    </w:rPr>
+  </w:style>
+  <w:style w:type="character" w:styleId="ListLabel51">
+    <w:name w:val="ListLabel 51"/>
+    <w:qFormat/>
+    <w:rPr>
+      <w:rFonts w:cs="Wingdings"/>
+    </w:rPr>
+  </w:style>
+  <w:style w:type="character" w:styleId="ListLabel52">
+    <w:name w:val="ListLabel 52"/>
+    <w:qFormat/>
+    <w:rPr>
+      <w:rFonts w:cs="Symbol"/>
+    </w:rPr>
+  </w:style>
+  <w:style w:type="character" w:styleId="ListLabel53">
+    <w:name w:val="ListLabel 53"/>
+    <w:qFormat/>
+    <w:rPr>
+      <w:rFonts w:cs="Courier New"/>
+    </w:rPr>
+  </w:style>
+  <w:style w:type="character" w:styleId="ListLabel54">
+    <w:name w:val="ListLabel 54"/>
+    <w:qFormat/>
+    <w:rPr>
+      <w:rFonts w:cs="Wingdings"/>
+    </w:rPr>
+  </w:style>
+  <w:style w:type="character" w:styleId="ListLabel55">
+    <w:name w:val="ListLabel 55"/>
+    <w:qFormat/>
+    <w:rPr>
+      <w:rFonts w:cs="Symbol"/>
+    </w:rPr>
+  </w:style>
+  <w:style w:type="character" w:styleId="ListLabel56">
+    <w:name w:val="ListLabel 56"/>
+    <w:qFormat/>
+    <w:rPr>
+      <w:rFonts w:cs="Courier New"/>
+    </w:rPr>
+  </w:style>
+  <w:style w:type="character" w:styleId="ListLabel57">
+    <w:name w:val="ListLabel 57"/>
+    <w:qFormat/>
+    <w:rPr>
+      <w:rFonts w:cs="Wingdings"/>
+    </w:rPr>
+  </w:style>
+  <w:style w:type="character" w:styleId="ListLabel58">
+    <w:name w:val="ListLabel 58"/>
+    <w:qFormat/>
+    <w:rPr>
+      <w:rFonts w:cs="Symbol"/>
+    </w:rPr>
+  </w:style>
+  <w:style w:type="character" w:styleId="ListLabel59">
+    <w:name w:val="ListLabel 59"/>
+    <w:qFormat/>
+    <w:rPr>
+      <w:rFonts w:cs="Courier New"/>
+    </w:rPr>
+  </w:style>
+  <w:style w:type="character" w:styleId="ListLabel60">
+    <w:name w:val="ListLabel 60"/>
+    <w:qFormat/>
+    <w:rPr>
+      <w:rFonts w:cs="Wingdings"/>
+    </w:rPr>
+  </w:style>
+  <w:style w:type="character" w:styleId="ListLabel61">
+    <w:name w:val="ListLabel 61"/>
+    <w:qFormat/>
+    <w:rPr>
+      <w:rFonts w:cs="Symbol"/>
+    </w:rPr>
+  </w:style>
+  <w:style w:type="character" w:styleId="ListLabel62">
+    <w:name w:val="ListLabel 62"/>
+    <w:qFormat/>
+    <w:rPr>
+      <w:rFonts w:cs="Courier New"/>
+    </w:rPr>
+  </w:style>
+  <w:style w:type="character" w:styleId="ListLabel63">
+    <w:name w:val="ListLabel 63"/>
+    <w:qFormat/>
+    <w:rPr>
+      <w:rFonts w:cs="Wingdings"/>
+    </w:rPr>
+  </w:style>
+  <w:style w:type="character" w:styleId="ListLabel64">
+    <w:name w:val="ListLabel 64"/>
+    <w:qFormat/>
+    <w:rPr>
+      <w:rFonts w:cs="Symbol"/>
+    </w:rPr>
+  </w:style>
+  <w:style w:type="character" w:styleId="ListLabel65">
+    <w:name w:val="ListLabel 65"/>
+    <w:qFormat/>
+    <w:rPr>
+      <w:rFonts w:cs="Courier New"/>
+    </w:rPr>
+  </w:style>
+  <w:style w:type="character" w:styleId="ListLabel66">
+    <w:name w:val="ListLabel 66"/>
+    <w:qFormat/>
+    <w:rPr>
+      <w:rFonts w:cs="Wingdings"/>
+    </w:rPr>
+  </w:style>
+  <w:style w:type="character" w:styleId="ListLabel67">
+    <w:name w:val="ListLabel 67"/>
+    <w:qFormat/>
+    <w:rPr>
+      <w:rFonts w:cs="Symbol"/>
+    </w:rPr>
+  </w:style>
+  <w:style w:type="character" w:styleId="ListLabel68">
+    <w:name w:val="ListLabel 68"/>
+    <w:qFormat/>
+    <w:rPr>
+      <w:rFonts w:cs="Courier New"/>
+    </w:rPr>
+  </w:style>
+  <w:style w:type="character" w:styleId="ListLabel69">
+    <w:name w:val="ListLabel 69"/>
+    <w:qFormat/>
+    <w:rPr>
+      <w:rFonts w:cs="Wingdings"/>
     </w:rPr>
   </w:style>
   <w:style w:type="paragraph" w:styleId="Heading">

</xml_diff>